<commit_message>
Links in Anleitung repariert
</commit_message>
<xml_diff>
--- a/00_metadaten/biologie-lernprogramme-selbst-anpassen.docx
+++ b/00_metadaten/biologie-lernprogramme-selbst-anpassen.docx
@@ -592,14 +592,17 @@
               </w:rPr>
               <w:t xml:space="preserve">Für das Einbetten eines unveränderten Biologie-Lernprogramms einfach auf </w:t>
             </w:r>
-            <w:r>
-              <w:rPr>
-                <w:sz w:val="24"/>
-                <w:szCs w:val="24"/>
-                <w:u w:val="single"/>
-              </w:rPr>
-              <w:t>https://biologie-lernprogramme.de/biologielernprogramm-einbetten</w:t>
-            </w:r>
+            <w:hyperlink r:id="rId2">
+              <w:r>
+                <w:rPr>
+                  <w:rStyle w:val="Internetverknpfung"/>
+                  <w:sz w:val="24"/>
+                  <w:szCs w:val="24"/>
+                  <w:u w:val="single"/>
+                </w:rPr>
+                <w:t>biologie-lernprogramme.de/biologielernprogramm-einbetten</w:t>
+              </w:r>
+            </w:hyperlink>
           </w:p>
           <w:p>
             <w:pPr>
@@ -712,14 +715,17 @@
               </w:rPr>
               <w:t xml:space="preserve">Herunterladen des kompletten Quelltextes vom Github Repository  </w:t>
             </w:r>
-            <w:r>
-              <w:rPr>
-                <w:sz w:val="24"/>
-                <w:szCs w:val="24"/>
-                <w:u w:val="single"/>
-              </w:rPr>
-              <w:t>https://github.com/jakjkga/biologie-lernprogramme</w:t>
-            </w:r>
+            <w:hyperlink r:id="rId3">
+              <w:r>
+                <w:rPr>
+                  <w:rStyle w:val="Internetverknpfung"/>
+                  <w:sz w:val="24"/>
+                  <w:szCs w:val="24"/>
+                  <w:u w:val="none"/>
+                </w:rPr>
+                <w:t>github.com/jakjkga/biologie-lernprogramme</w:t>
+              </w:r>
+            </w:hyperlink>
             <w:r>
               <w:rPr>
                 <w:sz w:val="24"/>
@@ -2149,6 +2155,7 @@
       <w:rPr>
         <w:rFonts w:ascii="Arial" w:hAnsi="Arial" w:eastAsia="Noto Serif CJK SC" w:cs="Mangal"/>
         <w:kern w:val="2"/>
+        <w:sz w:val="20"/>
         <w:szCs w:val="24"/>
         <w:lang w:val="de-DE" w:eastAsia="zh-CN" w:bidi="hi-IN"/>
       </w:rPr>
@@ -2189,6 +2196,14 @@
     <w:name w:val="Nummerierungszeichen"/>
     <w:qFormat/>
     <w:rPr/>
+  </w:style>
+  <w:style w:type="character" w:styleId="Internetverknpfung">
+    <w:name w:val="Internetverknüpfung"/>
+    <w:rPr>
+      <w:color w:val="000080"/>
+      <w:u w:val="single"/>
+      <w:lang w:val="zxx" w:eastAsia="zxx" w:bidi="zxx"/>
+    </w:rPr>
   </w:style>
   <w:style w:type="paragraph" w:styleId="Berschrift">
     <w:name w:val="Überschrift"/>

</xml_diff>